<commit_message>
Developping osciplot new features
</commit_message>
<xml_diff>
--- a/sandbox/osciplot_tool/gui_osciplot/User manual OSCIPLOT.docx
+++ b/sandbox/osciplot_tool/gui_osciplot/User manual OSCIPLOT.docx
@@ -508,21 +508,33 @@
         <w:rPr>
           <w:lang w:val="en-US"/>
         </w:rPr>
-        <w:t xml:space="preserve">Insert buttons for the needed filter parameters and </w:t>
-      </w:r>
-      <w:proofErr w:type="gramStart"/>
-      <w:r>
-        <w:rPr>
-          <w:lang w:val="en-US"/>
-        </w:rPr>
-        <w:t>an</w:t>
-      </w:r>
-      <w:proofErr w:type="gramEnd"/>
-      <w:r>
-        <w:rPr>
-          <w:lang w:val="en-US"/>
-        </w:rPr>
-        <w:t xml:space="preserve"> filter execution button</w:t>
+        <w:t xml:space="preserve">Insert </w:t>
+      </w:r>
+      <w:r>
+        <w:rPr>
+          <w:lang w:val="en-US"/>
+        </w:rPr>
+        <w:t>values</w:t>
+      </w:r>
+      <w:bookmarkStart w:id="0" w:name="_GoBack"/>
+      <w:bookmarkEnd w:id="0"/>
+      <w:r>
+        <w:rPr>
+          <w:lang w:val="en-US"/>
+        </w:rPr>
+        <w:t xml:space="preserve"> for the </w:t>
+      </w:r>
+      <w:r>
+        <w:rPr>
+          <w:lang w:val="en-US"/>
+        </w:rPr>
+        <w:t xml:space="preserve">needed filter parameters and a </w:t>
+      </w:r>
+      <w:r>
+        <w:rPr>
+          <w:lang w:val="en-US"/>
+        </w:rPr>
+        <w:t>filter execution button</w:t>
       </w:r>
     </w:p>
     <w:p>
@@ -611,21 +623,25 @@
           <w:lang w:val="en-US"/>
         </w:rPr>
         <w:lastRenderedPageBreak/>
-        <w:t xml:space="preserve">If the y-limits </w:t>
-      </w:r>
-      <w:proofErr w:type="gramStart"/>
-      <w:r>
-        <w:rPr>
-          <w:lang w:val="en-US"/>
-        </w:rPr>
-        <w:t>is</w:t>
-      </w:r>
-      <w:proofErr w:type="gramEnd"/>
-      <w:r>
-        <w:rPr>
-          <w:lang w:val="en-US"/>
-        </w:rPr>
-        <w:t xml:space="preserve"> set on auto input, the limits used in the movie are the max and min occurring y-values in the signal (and the frames are fixed on this). In some cases, e.g. in the presence of large artefacts in the signal, it can be interesting to manually set the limits. Than ‘manual input’ should be chosen and the wanted limits inserted.</w:t>
+        <w:t>If the y-limits are</w:t>
+      </w:r>
+      <w:r>
+        <w:rPr>
+          <w:lang w:val="en-US"/>
+        </w:rPr>
+        <w:t xml:space="preserve"> set on auto input, the limits used in the movie are the max and min occurring y-values in the signal (and the frames are fixed on this). In some cases, e.g. in the presence of large artefacts in the signal, it can be interesting</w:t>
+      </w:r>
+      <w:r>
+        <w:rPr>
+          <w:lang w:val="en-US"/>
+        </w:rPr>
+        <w:t xml:space="preserve"> to manually set the limits. The</w:t>
+      </w:r>
+      <w:r>
+        <w:rPr>
+          <w:lang w:val="en-US"/>
+        </w:rPr>
+        <w:t>n ‘manual input’ should be chosen and the wanted limits inserted.</w:t>
       </w:r>
     </w:p>
     <w:p>
@@ -781,25 +797,29 @@
           <w:lang w:val="en-US"/>
         </w:rPr>
       </w:pPr>
-      <w:proofErr w:type="gramStart"/>
-      <w:r>
-        <w:rPr>
-          <w:lang w:val="en-US"/>
-        </w:rPr>
-        <w:t>Selection of the window size for the frames of the movie.</w:t>
-      </w:r>
-      <w:proofErr w:type="gramEnd"/>
-      <w:r>
-        <w:rPr>
-          <w:lang w:val="en-US"/>
-        </w:rPr>
-        <w:t xml:space="preserve"> </w:t>
-      </w:r>
-      <w:r>
-        <w:rPr>
-          <w:lang w:val="en-US"/>
-        </w:rPr>
-        <w:t>If the value is changed, execution is needed again.</w:t>
+      <w:r>
+        <w:rPr>
+          <w:lang w:val="en-US"/>
+        </w:rPr>
+        <w:t xml:space="preserve">Selection of window size for </w:t>
+      </w:r>
+      <w:r>
+        <w:rPr>
+          <w:lang w:val="en-US"/>
+        </w:rPr>
+        <w:t>the movie</w:t>
+      </w:r>
+      <w:r>
+        <w:rPr>
+          <w:lang w:val="en-US"/>
+        </w:rPr>
+        <w:t xml:space="preserve"> frames</w:t>
+      </w:r>
+      <w:r>
+        <w:rPr>
+          <w:lang w:val="en-US"/>
+        </w:rPr>
+        <w:t>. If the value is changed, execution is needed again.</w:t>
       </w:r>
     </w:p>
     <w:p>
@@ -913,21 +933,19 @@
         <w:rPr>
           <w:lang w:val="en-US"/>
         </w:rPr>
-        <w:t xml:space="preserve"> at </w:t>
-      </w:r>
-      <w:proofErr w:type="spellStart"/>
-      <w:r>
-        <w:rPr>
-          <w:lang w:val="en-US"/>
-        </w:rPr>
-        <w:t>wich</w:t>
-      </w:r>
-      <w:proofErr w:type="spellEnd"/>
-      <w:r>
-        <w:rPr>
-          <w:lang w:val="en-US"/>
-        </w:rPr>
-        <w:t xml:space="preserve"> the frames go over the signal. Since the steps of the samples are really small, it is interesting to make larger steps. </w:t>
+        <w:t xml:space="preserve"> at w</w:t>
+      </w:r>
+      <w:r>
+        <w:rPr>
+          <w:lang w:val="en-US"/>
+        </w:rPr>
+        <w:t>h</w:t>
+      </w:r>
+      <w:r>
+        <w:rPr>
+          <w:lang w:val="en-US"/>
+        </w:rPr>
+        <w:t xml:space="preserve">ich the frames go over the signal. Since the steps of the samples are really small, it is interesting to make larger steps. </w:t>
       </w:r>
       <w:r>
         <w:rPr>
@@ -948,7 +966,6 @@
         <w:rPr>
           <w:lang w:val="en-US"/>
         </w:rPr>
-        <w:lastRenderedPageBreak/>
         <w:t>7) Audio selection</w:t>
       </w:r>
     </w:p>
@@ -964,6 +981,7 @@
           <w:noProof/>
           <w:lang w:eastAsia="nl-BE"/>
         </w:rPr>
+        <w:lastRenderedPageBreak/>
         <w:drawing>
           <wp:inline distT="0" distB="0" distL="0" distR="0" wp14:anchorId="779BD5B0" wp14:editId="3061B7A0">
             <wp:extent cx="1847850" cy="990600"/>
@@ -1007,14 +1025,36 @@
           <w:lang w:val="en-US"/>
         </w:rPr>
       </w:pPr>
-      <w:proofErr w:type="gramStart"/>
-      <w:r>
-        <w:rPr>
-          <w:lang w:val="en-US"/>
-        </w:rPr>
-        <w:t>For the audio in the movie, as well the stimulus as the trace can be used.</w:t>
-      </w:r>
-      <w:proofErr w:type="gramEnd"/>
+      <w:r>
+        <w:rPr>
+          <w:lang w:val="en-US"/>
+        </w:rPr>
+        <w:t xml:space="preserve">For </w:t>
+      </w:r>
+      <w:r>
+        <w:rPr>
+          <w:lang w:val="en-US"/>
+        </w:rPr>
+        <w:t xml:space="preserve">the audio in the movie, </w:t>
+      </w:r>
+      <w:r>
+        <w:rPr>
+          <w:lang w:val="en-US"/>
+        </w:rPr>
+        <w:t xml:space="preserve">the stimulus as </w:t>
+      </w:r>
+      <w:r>
+        <w:rPr>
+          <w:lang w:val="en-US"/>
+        </w:rPr>
+        <w:t xml:space="preserve">well as </w:t>
+      </w:r>
+      <w:r>
+        <w:rPr>
+          <w:lang w:val="en-US"/>
+        </w:rPr>
+        <w:t>the trace can be used.</w:t>
+      </w:r>
     </w:p>
     <w:p>
       <w:pPr>
@@ -1093,21 +1133,19 @@
         <w:rPr>
           <w:lang w:val="en-US"/>
         </w:rPr>
-        <w:t xml:space="preserve">As the execute button is pressed, all the frames of the movie are made and put along each other. This is the most time consuming step in the process, and depending on the signal length and the selected movie parameters it can take some time. Once the execution is finished, a preview </w:t>
-      </w:r>
-      <w:proofErr w:type="spellStart"/>
-      <w:r>
-        <w:rPr>
-          <w:lang w:val="en-US"/>
-        </w:rPr>
-        <w:t>ef</w:t>
-      </w:r>
-      <w:proofErr w:type="spellEnd"/>
-      <w:r>
-        <w:rPr>
-          <w:lang w:val="en-US"/>
-        </w:rPr>
-        <w:t xml:space="preserve"> the movie can be seen. Here the movie is showed at the actual speed but without the audio.</w:t>
+        <w:t>As the execute button is pressed, all the frames of the movie are made and put along each other. This is the most time consuming step in the process, and depending on the signal length and the selected movie parameters it can take some time. Once the ex</w:t>
+      </w:r>
+      <w:r>
+        <w:rPr>
+          <w:lang w:val="en-US"/>
+        </w:rPr>
+        <w:t>ecution is finished, a preview o</w:t>
+      </w:r>
+      <w:r>
+        <w:rPr>
+          <w:lang w:val="en-US"/>
+        </w:rPr>
+        <w:t>f the movie can be seen. Here the movie is showed at the actual speed but without the audio.</w:t>
       </w:r>
     </w:p>
     <w:p>
@@ -1269,8 +1307,6 @@
         </w:rPr>
         <w:t>By pressing this button, the constructed movie is saved under the given file name at the chosen location.</w:t>
       </w:r>
-      <w:bookmarkStart w:id="0" w:name="_GoBack"/>
-      <w:bookmarkEnd w:id="0"/>
     </w:p>
     <w:p>
       <w:pPr>
@@ -1380,59 +1416,49 @@
         <w:rPr>
           <w:lang w:val="en-US"/>
         </w:rPr>
-        <w:t xml:space="preserve"> and from here all the other files and </w:t>
+        <w:t xml:space="preserve"> and from here all the other files and fu</w:t>
+      </w:r>
+      <w:r>
+        <w:rPr>
+          <w:lang w:val="en-US"/>
+        </w:rPr>
+        <w:t>n</w:t>
+      </w:r>
+      <w:r>
+        <w:rPr>
+          <w:lang w:val="en-US"/>
+        </w:rPr>
+        <w:t xml:space="preserve">ctions are called. The largest part of this file is auto generated code from the GUI </w:t>
       </w:r>
       <w:proofErr w:type="spellStart"/>
       <w:r>
         <w:rPr>
-          <w:lang w:val="en-US"/>
-        </w:rPr>
-        <w:t>fuctions</w:t>
+          <w:b/>
+          <w:lang w:val="en-US"/>
+        </w:rPr>
+        <w:t>osciplot</w:t>
+      </w:r>
+      <w:r>
+        <w:rPr>
+          <w:b/>
+          <w:lang w:val="en-US"/>
+        </w:rPr>
+        <w:t>_gui</w:t>
+      </w:r>
+      <w:r>
+        <w:rPr>
+          <w:b/>
+          <w:lang w:val="en-US"/>
+        </w:rPr>
+        <w:t>.fig</w:t>
       </w:r>
       <w:proofErr w:type="spellEnd"/>
       <w:r>
         <w:rPr>
           <w:lang w:val="en-US"/>
         </w:rPr>
-        <w:t xml:space="preserve"> are called. The largest part of this file is auto generated code from the GUI </w:t>
-      </w:r>
-      <w:proofErr w:type="spellStart"/>
-      <w:r>
-        <w:rPr>
-          <w:b/>
-          <w:lang w:val="en-US"/>
-        </w:rPr>
-        <w:t>osciplot</w:t>
-      </w:r>
-      <w:r>
-        <w:rPr>
-          <w:b/>
-          <w:lang w:val="en-US"/>
-        </w:rPr>
-        <w:t>_gui</w:t>
-      </w:r>
-      <w:r>
-        <w:rPr>
-          <w:b/>
-          <w:lang w:val="en-US"/>
-        </w:rPr>
-        <w:t>.fig</w:t>
-      </w:r>
-      <w:proofErr w:type="spellEnd"/>
-      <w:r>
-        <w:rPr>
-          <w:lang w:val="en-US"/>
-        </w:rPr>
-        <w:t>. From this latter (</w:t>
-      </w:r>
-      <w:proofErr w:type="spellStart"/>
-      <w:r>
-        <w:rPr>
-          <w:lang w:val="en-US"/>
-        </w:rPr>
-        <w:t>onced</w:t>
-      </w:r>
-      <w:proofErr w:type="spellEnd"/>
+        <w:t>. From this latter (once</w:t>
+      </w:r>
       <w:r>
         <w:rPr>
           <w:lang w:val="en-US"/>
@@ -1547,7 +1573,19 @@
         <w:rPr>
           <w:lang w:val="en-US"/>
         </w:rPr>
-        <w:t>, all the other functions (stored in the different files) are called. Every function starts with a couple of assert to check if the input still makes sense and a warning window will pop up if not. A short overview of the different files and their function:</w:t>
+        <w:t>, all the other functions (stored in the different files) are called. Every function starts with a couple of ass</w:t>
+      </w:r>
+      <w:r>
+        <w:rPr>
+          <w:lang w:val="en-US"/>
+        </w:rPr>
+        <w:t xml:space="preserve">ert to check if the input </w:t>
+      </w:r>
+      <w:r>
+        <w:rPr>
+          <w:lang w:val="en-US"/>
+        </w:rPr>
+        <w:t>makes sense and a warning window will pop up if not. A short overview of the different files and their function:</w:t>
       </w:r>
     </w:p>
     <w:p>
@@ -1691,21 +1729,19 @@
         <w:rPr>
           <w:lang w:val="en-US"/>
         </w:rPr>
-        <w:t xml:space="preserve">:  Stores all the positions of the peaks that are higher than the </w:t>
-      </w:r>
-      <w:proofErr w:type="spellStart"/>
-      <w:r>
-        <w:rPr>
-          <w:lang w:val="en-US"/>
-        </w:rPr>
-        <w:t>inserterd</w:t>
-      </w:r>
-      <w:proofErr w:type="spellEnd"/>
-      <w:r>
-        <w:rPr>
-          <w:lang w:val="en-US"/>
-        </w:rPr>
-        <w:t xml:space="preserve"> threshold value</w:t>
+        <w:t>:  Stores all the positions of the peaks t</w:t>
+      </w:r>
+      <w:r>
+        <w:rPr>
+          <w:lang w:val="en-US"/>
+        </w:rPr>
+        <w:t>hat are higher than the inserte</w:t>
+      </w:r>
+      <w:r>
+        <w:rPr>
+          <w:lang w:val="en-US"/>
+        </w:rPr>
+        <w:t>d threshold value</w:t>
       </w:r>
       <w:r>
         <w:rPr>
@@ -1761,7 +1797,19 @@
         <w:rPr>
           <w:lang w:val="en-US"/>
         </w:rPr>
-        <w:t>: Selection of the window size used for the frames of the movie.</w:t>
+        <w:t xml:space="preserve">: </w:t>
+      </w:r>
+      <w:r>
+        <w:rPr>
+          <w:lang w:val="en-US"/>
+        </w:rPr>
+        <w:t xml:space="preserve"> </w:t>
+      </w:r>
+      <w:r>
+        <w:rPr>
+          <w:lang w:val="en-US"/>
+        </w:rPr>
+        <w:t>Selection of the window size used for the frames of the movie.</w:t>
       </w:r>
       <w:proofErr w:type="gramEnd"/>
       <w:r>
@@ -1809,7 +1857,31 @@
         <w:rPr>
           <w:lang w:val="en-US"/>
         </w:rPr>
-        <w:t>: saves all the frames (for stim and trace) for the video also for the audio track.</w:t>
+        <w:t xml:space="preserve">: </w:t>
+      </w:r>
+      <w:r>
+        <w:rPr>
+          <w:lang w:val="en-US"/>
+        </w:rPr>
+        <w:t xml:space="preserve"> S</w:t>
+      </w:r>
+      <w:r>
+        <w:rPr>
+          <w:lang w:val="en-US"/>
+        </w:rPr>
+        <w:t xml:space="preserve">aves all the frames (for stim and trace) for the video </w:t>
+      </w:r>
+      <w:r>
+        <w:rPr>
+          <w:lang w:val="en-US"/>
+        </w:rPr>
+        <w:t xml:space="preserve">and </w:t>
+      </w:r>
+      <w:r>
+        <w:rPr>
+          <w:lang w:val="en-US"/>
+        </w:rPr>
+        <w:t>also for the audio track.</w:t>
       </w:r>
       <w:proofErr w:type="gramEnd"/>
     </w:p>
@@ -1838,21 +1910,13 @@
         <w:rPr>
           <w:lang w:val="en-US"/>
         </w:rPr>
-        <w:t xml:space="preserve">: saves all the movie </w:t>
-      </w:r>
-      <w:proofErr w:type="gramStart"/>
-      <w:r>
-        <w:rPr>
-          <w:lang w:val="en-US"/>
-        </w:rPr>
-        <w:t>frames  and</w:t>
-      </w:r>
-      <w:proofErr w:type="gramEnd"/>
-      <w:r>
-        <w:rPr>
-          <w:lang w:val="en-US"/>
-        </w:rPr>
-        <w:t xml:space="preserve"> couples it the audio frames. </w:t>
+        <w:t xml:space="preserve">: saves all the movie frames </w:t>
+      </w:r>
+      <w:r>
+        <w:rPr>
+          <w:lang w:val="en-US"/>
+        </w:rPr>
+        <w:t xml:space="preserve">and couples it the audio frames. </w:t>
       </w:r>
     </w:p>
     <w:sectPr>

</xml_diff>